<commit_message>
LC8, LP Loi de conservation, Notes Brahim
</commit_message>
<xml_diff>
--- a/Physique/LeconPhys/LP-Les Symétries en physiques/LP-Les symétries en physique v2.docx
+++ b/Physique/LeconPhys/LP-Les Symétries en physiques/LP-Les symétries en physique v2.docx
@@ -41,7 +41,13 @@
         <w:t xml:space="preserve">2010 : </w:t>
       </w:r>
       <w:r>
-        <w:t>Cette leçon doit mettre en évidence les conséquences des symétries en physique. Elle ne doit pas se borner à des calculs de champs électromagnétiques. Le jury jugera en partie la leçon sur la pertinence et la variété des exemples proposés par le candidat.</w:t>
+        <w:t xml:space="preserve">Cette leçon doit mettre en évidence les conséquences des symétries en physique. Elle ne doit pas se borner à des calculs de champs électromagnétiques. Le jury jugera en partie la leçon sur la pertinence et la </w:t>
+      </w:r>
+      <w:r>
+        <w:t>variété</w:t>
+      </w:r>
+      <w:r>
+        <w:t xml:space="preserve"> des exemples proposés par le candidat.</w:t>
       </w:r>
     </w:p>
     <w:p>
@@ -84,21 +90,8 @@
         </w:rPr>
         <w:t xml:space="preserve"> </w:t>
       </w:r>
-      <w:proofErr w:type="spellStart"/>
-      <w:r>
-        <w:t>Rossen</w:t>
-      </w:r>
-      <w:proofErr w:type="spellEnd"/>
-      <w:r>
-        <w:t xml:space="preserve"> </w:t>
-      </w:r>
-      <w:proofErr w:type="spellStart"/>
-      <w:r>
-        <w:t>Dandoloff</w:t>
-      </w:r>
-      <w:proofErr w:type="spellEnd"/>
-      <w:r>
-        <w:t xml:space="preserve"> (photocopie </w:t>
+      <w:r>
+        <w:t xml:space="preserve">Rossen Dandoloff (photocopie </w:t>
       </w:r>
       <w:r>
         <w:t>dans le dossier</w:t>
@@ -202,30 +195,20 @@
         </w:rPr>
         <w:t xml:space="preserve">Remarques sur le principe de Curie, </w:t>
       </w:r>
-      <w:proofErr w:type="spellStart"/>
       <w:r>
         <w:rPr>
           <w:rFonts w:cstheme="minorHAnsi"/>
         </w:rPr>
         <w:t>Sivardière</w:t>
       </w:r>
-      <w:proofErr w:type="spellEnd"/>
       <w:r>
         <w:rPr>
           <w:rFonts w:cstheme="minorHAnsi"/>
         </w:rPr>
         <w:t xml:space="preserve"> </w:t>
       </w:r>
-      <w:hyperlink r:id="rId9" w:history="1">
-        <w:r>
-          <w:rPr>
-            <w:rStyle w:val="Hyperlink"/>
-          </w:rPr>
-          <w:t>https://studylibfr.com/doc/3160076/principe-de-curie-par-jean-sivardi%C3%A8re</w:t>
-        </w:r>
-      </w:hyperlink>
-      <w:r>
-        <w:t xml:space="preserve"> </w:t>
+      <w:r>
+        <w:t>(cf.dossier)</w:t>
       </w:r>
     </w:p>
     <w:p>
@@ -708,15 +691,7 @@
         <w:t> </w:t>
       </w:r>
       <w:r>
-        <w:t>(</w:t>
-      </w:r>
-      <w:proofErr w:type="gramStart"/>
-      <w:r>
-        <w:t>cf.</w:t>
-      </w:r>
-      <w:proofErr w:type="gramEnd"/>
-      <w:r>
-        <w:t xml:space="preserve"> Brisure</w:t>
+        <w:t>(cf. Brisure</w:t>
       </w:r>
       <w:r>
         <w:t xml:space="preserve"> spontanée</w:t>
@@ -770,7 +745,444 @@
         <w:footnoteReference w:id="1"/>
       </w:r>
       <w:r>
-        <w:t>[Exemple !]</w:t>
+        <w:t>[Exemple</w:t>
+      </w:r>
+      <w:r>
+        <w:t xml:space="preserve"> : Exemple du tenseur d’inertie d’un cube par rapport à son centre : </w:t>
+      </w:r>
+      <m:oMath>
+        <m:acc>
+          <m:accPr>
+            <m:chr m:val="⃗"/>
+            <m:ctrlPr>
+              <w:rPr>
+                <w:rFonts w:ascii="Cambria Math" w:hAnsi="Cambria Math"/>
+                <w:i/>
+              </w:rPr>
+            </m:ctrlPr>
+          </m:accPr>
+          <m:e>
+            <m:r>
+              <w:rPr>
+                <w:rFonts w:ascii="Cambria Math" w:hAnsi="Cambria Math"/>
+              </w:rPr>
+              <m:t>L</m:t>
+            </m:r>
+          </m:e>
+        </m:acc>
+        <m:r>
+          <w:rPr>
+            <w:rFonts w:ascii="Cambria Math" w:hAnsi="Cambria Math"/>
+          </w:rPr>
+          <m:t>=I</m:t>
+        </m:r>
+        <m:acc>
+          <m:accPr>
+            <m:chr m:val="⃗"/>
+            <m:ctrlPr>
+              <w:rPr>
+                <w:rFonts w:ascii="Cambria Math" w:hAnsi="Cambria Math"/>
+                <w:i/>
+              </w:rPr>
+            </m:ctrlPr>
+          </m:accPr>
+          <m:e>
+            <m:r>
+              <w:rPr>
+                <w:rFonts w:ascii="Cambria Math" w:hAnsi="Cambria Math"/>
+              </w:rPr>
+              <m:t>ω</m:t>
+            </m:r>
+          </m:e>
+        </m:acc>
+      </m:oMath>
+      <w:r>
+        <w:rPr>
+          <w:rFonts w:eastAsiaTheme="minorEastAsia"/>
+        </w:rPr>
+        <w:t xml:space="preserve"> </w:t>
+      </w:r>
+      <w:r>
+        <w:rPr>
+          <w:rFonts w:eastAsiaTheme="minorEastAsia"/>
+        </w:rPr>
+        <w:t xml:space="preserve">avec </w:t>
+      </w:r>
+      <m:oMath>
+        <m:r>
+          <w:rPr>
+            <w:rFonts w:ascii="Cambria Math" w:eastAsiaTheme="minorEastAsia" w:hAnsi="Cambria Math"/>
+          </w:rPr>
+          <m:t>I=</m:t>
+        </m:r>
+        <m:f>
+          <m:fPr>
+            <m:ctrlPr>
+              <w:rPr>
+                <w:rFonts w:ascii="Cambria Math" w:eastAsiaTheme="minorEastAsia" w:hAnsi="Cambria Math"/>
+                <w:i/>
+              </w:rPr>
+            </m:ctrlPr>
+          </m:fPr>
+          <m:num>
+            <m:r>
+              <w:rPr>
+                <w:rFonts w:ascii="Cambria Math" w:eastAsiaTheme="minorEastAsia" w:hAnsi="Cambria Math"/>
+              </w:rPr>
+              <m:t>1</m:t>
+            </m:r>
+          </m:num>
+          <m:den>
+            <m:r>
+              <w:rPr>
+                <w:rFonts w:ascii="Cambria Math" w:eastAsiaTheme="minorEastAsia" w:hAnsi="Cambria Math"/>
+              </w:rPr>
+              <m:t>6</m:t>
+            </m:r>
+          </m:den>
+        </m:f>
+        <m:r>
+          <w:rPr>
+            <w:rFonts w:ascii="Cambria Math" w:eastAsiaTheme="minorEastAsia" w:hAnsi="Cambria Math"/>
+          </w:rPr>
+          <m:t>M</m:t>
+        </m:r>
+        <m:sSup>
+          <m:sSupPr>
+            <m:ctrlPr>
+              <w:rPr>
+                <w:rFonts w:ascii="Cambria Math" w:eastAsiaTheme="minorEastAsia" w:hAnsi="Cambria Math"/>
+                <w:i/>
+              </w:rPr>
+            </m:ctrlPr>
+          </m:sSupPr>
+          <m:e>
+            <m:r>
+              <w:rPr>
+                <w:rFonts w:ascii="Cambria Math" w:eastAsiaTheme="minorEastAsia" w:hAnsi="Cambria Math"/>
+              </w:rPr>
+              <m:t>a</m:t>
+            </m:r>
+          </m:e>
+          <m:sup>
+            <m:r>
+              <w:rPr>
+                <w:rFonts w:ascii="Cambria Math" w:eastAsiaTheme="minorEastAsia" w:hAnsi="Cambria Math"/>
+              </w:rPr>
+              <m:t>2</m:t>
+            </m:r>
+          </m:sup>
+        </m:sSup>
+        <m:d>
+          <m:dPr>
+            <m:ctrlPr>
+              <w:rPr>
+                <w:rFonts w:ascii="Cambria Math" w:eastAsiaTheme="minorEastAsia" w:hAnsi="Cambria Math"/>
+                <w:i/>
+              </w:rPr>
+            </m:ctrlPr>
+          </m:dPr>
+          <m:e>
+            <m:m>
+              <m:mPr>
+                <m:mcs>
+                  <m:mc>
+                    <m:mcPr>
+                      <m:count m:val="3"/>
+                      <m:mcJc m:val="center"/>
+                    </m:mcPr>
+                  </m:mc>
+                </m:mcs>
+                <m:ctrlPr>
+                  <w:rPr>
+                    <w:rFonts w:ascii="Cambria Math" w:eastAsiaTheme="minorEastAsia" w:hAnsi="Cambria Math"/>
+                    <w:i/>
+                  </w:rPr>
+                </m:ctrlPr>
+              </m:mPr>
+              <m:mr>
+                <m:e>
+                  <m:r>
+                    <w:rPr>
+                      <w:rFonts w:ascii="Cambria Math" w:hAnsi="Cambria Math"/>
+                    </w:rPr>
+                    <m:t>1</m:t>
+                  </m:r>
+                </m:e>
+                <m:e>
+                  <m:r>
+                    <w:rPr>
+                      <w:rFonts w:ascii="Cambria Math" w:hAnsi="Cambria Math"/>
+                    </w:rPr>
+                    <m:t>0</m:t>
+                  </m:r>
+                </m:e>
+                <m:e>
+                  <m:r>
+                    <w:rPr>
+                      <w:rFonts w:ascii="Cambria Math" w:hAnsi="Cambria Math"/>
+                    </w:rPr>
+                    <m:t>0</m:t>
+                  </m:r>
+                </m:e>
+              </m:mr>
+              <m:mr>
+                <m:e>
+                  <m:r>
+                    <w:rPr>
+                      <w:rFonts w:ascii="Cambria Math" w:hAnsi="Cambria Math"/>
+                    </w:rPr>
+                    <m:t>0</m:t>
+                  </m:r>
+                </m:e>
+                <m:e>
+                  <m:r>
+                    <w:rPr>
+                      <w:rFonts w:ascii="Cambria Math" w:hAnsi="Cambria Math"/>
+                    </w:rPr>
+                    <m:t>1</m:t>
+                  </m:r>
+                </m:e>
+                <m:e>
+                  <m:r>
+                    <w:rPr>
+                      <w:rFonts w:ascii="Cambria Math" w:hAnsi="Cambria Math"/>
+                    </w:rPr>
+                    <m:t>0</m:t>
+                  </m:r>
+                  <m:r>
+                    <w:rPr>
+                      <w:rFonts w:ascii="Cambria Math" w:hAnsi="Cambria Math"/>
+                    </w:rPr>
+                    <m:t xml:space="preserve"> </m:t>
+                  </m:r>
+                </m:e>
+              </m:mr>
+              <m:mr>
+                <m:e>
+                  <m:r>
+                    <w:rPr>
+                      <w:rFonts w:ascii="Cambria Math" w:hAnsi="Cambria Math"/>
+                    </w:rPr>
+                    <m:t>0</m:t>
+                  </m:r>
+                </m:e>
+                <m:e>
+                  <m:r>
+                    <w:rPr>
+                      <w:rFonts w:ascii="Cambria Math" w:hAnsi="Cambria Math"/>
+                    </w:rPr>
+                    <m:t>0</m:t>
+                  </m:r>
+                </m:e>
+                <m:e>
+                  <m:r>
+                    <w:rPr>
+                      <w:rFonts w:ascii="Cambria Math" w:hAnsi="Cambria Math"/>
+                    </w:rPr>
+                    <m:t>1</m:t>
+                  </m:r>
+                </m:e>
+              </m:mr>
+            </m:m>
+          </m:e>
+        </m:d>
+      </m:oMath>
+      <w:r>
+        <w:rPr>
+          <w:rFonts w:eastAsiaTheme="minorEastAsia"/>
+        </w:rPr>
+        <w:t xml:space="preserve">. </w:t>
+      </w:r>
+    </w:p>
+    <w:p>
+      <w:pPr>
+        <w:numPr>
+          <w:ilvl w:val="0"/>
+          <w:numId w:val="0"/>
+        </w:numPr>
+        <w:ind w:left="1068"/>
+      </w:pPr>
+      <w:r>
+        <w:rPr>
+          <w:b/>
+          <w:bCs/>
+        </w:rPr>
+        <w:t xml:space="preserve">Donc </w:t>
+      </w:r>
+      <m:oMath>
+        <m:acc>
+          <m:accPr>
+            <m:chr m:val="⃗"/>
+            <m:ctrlPr>
+              <w:rPr>
+                <w:rFonts w:ascii="Cambria Math" w:hAnsi="Cambria Math"/>
+                <w:b/>
+                <w:bCs/>
+                <w:i/>
+              </w:rPr>
+            </m:ctrlPr>
+          </m:accPr>
+          <m:e>
+            <m:r>
+              <m:rPr>
+                <m:sty m:val="bi"/>
+              </m:rPr>
+              <w:rPr>
+                <w:rFonts w:ascii="Cambria Math" w:hAnsi="Cambria Math"/>
+              </w:rPr>
+              <m:t>L</m:t>
+            </m:r>
+          </m:e>
+        </m:acc>
+        <m:r>
+          <m:rPr>
+            <m:sty m:val="bi"/>
+          </m:rPr>
+          <w:rPr>
+            <w:rFonts w:ascii="Cambria Math" w:hAnsi="Cambria Math"/>
+          </w:rPr>
+          <m:t>=</m:t>
+        </m:r>
+        <m:f>
+          <m:fPr>
+            <m:ctrlPr>
+              <w:rPr>
+                <w:rFonts w:ascii="Cambria Math" w:hAnsi="Cambria Math"/>
+                <w:b/>
+                <w:bCs/>
+                <w:i/>
+              </w:rPr>
+            </m:ctrlPr>
+          </m:fPr>
+          <m:num>
+            <m:r>
+              <m:rPr>
+                <m:sty m:val="bi"/>
+              </m:rPr>
+              <w:rPr>
+                <w:rFonts w:ascii="Cambria Math" w:hAnsi="Cambria Math"/>
+              </w:rPr>
+              <m:t>1</m:t>
+            </m:r>
+          </m:num>
+          <m:den>
+            <m:r>
+              <m:rPr>
+                <m:sty m:val="bi"/>
+              </m:rPr>
+              <w:rPr>
+                <w:rFonts w:ascii="Cambria Math" w:hAnsi="Cambria Math"/>
+              </w:rPr>
+              <m:t>6</m:t>
+            </m:r>
+          </m:den>
+        </m:f>
+        <m:r>
+          <m:rPr>
+            <m:sty m:val="bi"/>
+          </m:rPr>
+          <w:rPr>
+            <w:rFonts w:ascii="Cambria Math" w:hAnsi="Cambria Math"/>
+          </w:rPr>
+          <m:t>M</m:t>
+        </m:r>
+        <m:sSup>
+          <m:sSupPr>
+            <m:ctrlPr>
+              <w:rPr>
+                <w:rFonts w:ascii="Cambria Math" w:hAnsi="Cambria Math"/>
+                <w:b/>
+                <w:bCs/>
+                <w:i/>
+              </w:rPr>
+            </m:ctrlPr>
+          </m:sSupPr>
+          <m:e>
+            <m:r>
+              <m:rPr>
+                <m:sty m:val="bi"/>
+              </m:rPr>
+              <w:rPr>
+                <w:rFonts w:ascii="Cambria Math" w:hAnsi="Cambria Math"/>
+              </w:rPr>
+              <m:t>a</m:t>
+            </m:r>
+          </m:e>
+          <m:sup>
+            <m:r>
+              <m:rPr>
+                <m:sty m:val="bi"/>
+              </m:rPr>
+              <w:rPr>
+                <w:rFonts w:ascii="Cambria Math" w:hAnsi="Cambria Math"/>
+              </w:rPr>
+              <m:t>2</m:t>
+            </m:r>
+          </m:sup>
+        </m:sSup>
+        <m:acc>
+          <m:accPr>
+            <m:chr m:val="⃗"/>
+            <m:ctrlPr>
+              <w:rPr>
+                <w:rFonts w:ascii="Cambria Math" w:eastAsiaTheme="minorEastAsia" w:hAnsi="Cambria Math"/>
+                <w:b/>
+                <w:bCs/>
+                <w:i/>
+              </w:rPr>
+            </m:ctrlPr>
+          </m:accPr>
+          <m:e>
+            <m:r>
+              <m:rPr>
+                <m:sty m:val="bi"/>
+              </m:rPr>
+              <w:rPr>
+                <w:rFonts w:ascii="Cambria Math" w:hAnsi="Cambria Math"/>
+              </w:rPr>
+              <m:t>ω</m:t>
+            </m:r>
+            <m:ctrlPr>
+              <w:rPr>
+                <w:rFonts w:ascii="Cambria Math" w:hAnsi="Cambria Math"/>
+                <w:b/>
+                <w:bCs/>
+                <w:i/>
+              </w:rPr>
+            </m:ctrlPr>
+          </m:e>
+        </m:acc>
+        <m:r>
+          <m:rPr>
+            <m:sty m:val="bi"/>
+          </m:rPr>
+          <w:rPr>
+            <w:rFonts w:ascii="Cambria Math" w:hAnsi="Cambria Math"/>
+          </w:rPr>
+          <m:t xml:space="preserve">. </m:t>
+        </m:r>
+      </m:oMath>
+      <w:r>
+        <w:rPr>
+          <w:rFonts w:eastAsiaTheme="minorEastAsia"/>
+        </w:rPr>
+        <w:t>On a une anisotropie de l’espace mais une isotropie du moment cinétique. Quel que soit la rotation, le moment sera parallèle</w:t>
+      </w:r>
+      <w:r>
+        <w:rPr>
+          <w:rFonts w:eastAsiaTheme="minorEastAsia"/>
+        </w:rPr>
+        <w:t xml:space="preserve"> et de même norme.</w:t>
+      </w:r>
+      <w:r>
+        <w:rPr>
+          <w:rFonts w:eastAsiaTheme="minorEastAsia"/>
+        </w:rPr>
+        <w:t xml:space="preserve"> Cf. tenseur polarisabilité du méthane</w:t>
+      </w:r>
+      <w:r>
+        <w:t>]</w:t>
       </w:r>
       <w:r>
         <w:t xml:space="preserve">. </w:t>
@@ -962,15 +1374,7 @@
         <w:t>s</w:t>
       </w:r>
       <w:r>
-        <w:t xml:space="preserve"> ce qui contraint le champ E à être uniquement selon </w:t>
-      </w:r>
-      <w:proofErr w:type="spellStart"/>
-      <w:r>
-        <w:t>ur</w:t>
-      </w:r>
-      <w:proofErr w:type="spellEnd"/>
-      <w:r>
-        <w:t xml:space="preserve"> : </w:t>
+        <w:t xml:space="preserve"> ce qui contraint le champ E à être uniquement selon ur : </w:t>
       </w:r>
       <m:oMath>
         <m:acc>
@@ -1383,7 +1787,11 @@
         <w:t xml:space="preserve">le </w:t>
       </w:r>
       <w:r>
-        <w:t>modéliser comme étant d’extension infinie et (ii) suffisamment loin des sources</w:t>
+        <w:t xml:space="preserve">modéliser comme étant d’extension infinie et (ii) </w:t>
+      </w:r>
+      <w:r>
+        <w:lastRenderedPageBreak/>
+        <w:t>suffisamment loin des sources</w:t>
       </w:r>
       <w:r>
         <w:t xml:space="preserve"> (</w:t>
@@ -1533,7 +1941,6 @@
         </w:rPr>
         <w:t xml:space="preserve"> </w:t>
       </w:r>
-      <w:proofErr w:type="gramStart"/>
       <w:r>
         <w:rPr>
           <w:rFonts w:eastAsiaTheme="minorEastAsia"/>
@@ -1541,11 +1948,7 @@
         <w:t>O</w:t>
       </w:r>
       <w:r>
-        <w:t>n</w:t>
-      </w:r>
-      <w:proofErr w:type="gramEnd"/>
-      <w:r>
-        <w:t xml:space="preserve"> a dans un premier temps l’impression d’une contradiction avec le principe de Curie. </w:t>
+        <w:t xml:space="preserve">n a dans un premier temps l’impression d’une contradiction avec le principe de Curie. </w:t>
       </w:r>
       <w:r>
         <w:t>En effet, les plans de symétries des courant</w:t>
@@ -1554,11 +1957,7 @@
         <w:t>s</w:t>
       </w:r>
       <w:r>
-        <w:t xml:space="preserve"> ne sont pas des plans de symétries du champ B </w:t>
-      </w:r>
-      <w:r>
-        <w:lastRenderedPageBreak/>
-        <w:t xml:space="preserve">mais des plans d’antisymétrie. </w:t>
+        <w:t xml:space="preserve"> ne sont pas des plans de symétries du champ B mais des plans d’antisymétrie. </w:t>
       </w:r>
       <w:r>
         <w:t xml:space="preserve">En fait, cela n’est pas en contradiction avec le principe de Curie car le champ </w:t>
@@ -1621,15 +2020,7 @@
         <w:t xml:space="preserve"> Il s’agit d’un vecteur axial dont le signe dépend des conventions d’orientation. Pour mieux comprendre la subtilité, on prend l’exemple d’une roue qui tourne selon son axe de rotation</w:t>
       </w:r>
       <w:r>
-        <w:t xml:space="preserve"> (</w:t>
-      </w:r>
-      <w:proofErr w:type="spellStart"/>
-      <w:r>
-        <w:t>cf</w:t>
-      </w:r>
-      <w:proofErr w:type="spellEnd"/>
-      <w:r>
-        <w:t xml:space="preserve"> figure ci-dessous)</w:t>
+        <w:t xml:space="preserve"> (cf figure ci-dessous)</w:t>
       </w:r>
       <w:r>
         <w:t>. On a décidé par convention d’orienter le vecteur rotation selon la r</w:t>
@@ -1677,7 +2068,7 @@
                     <pic:cNvPicPr/>
                   </pic:nvPicPr>
                   <pic:blipFill>
-                    <a:blip r:embed="rId10"/>
+                    <a:blip r:embed="rId9"/>
                     <a:stretch>
                       <a:fillRect/>
                     </a:stretch>
@@ -1763,7 +2154,7 @@
                     <pic:cNvPicPr/>
                   </pic:nvPicPr>
                   <pic:blipFill>
-                    <a:blip r:embed="rId11"/>
+                    <a:blip r:embed="rId10"/>
                     <a:stretch>
                       <a:fillRect/>
                     </a:stretch>
@@ -1918,21 +2309,7 @@
         <w:rPr>
           <w:rFonts w:eastAsiaTheme="minorEastAsia"/>
         </w:rPr>
-        <w:t xml:space="preserve"> (</w:t>
-      </w:r>
-      <w:proofErr w:type="gramStart"/>
-      <w:r>
-        <w:rPr>
-          <w:rFonts w:eastAsiaTheme="minorEastAsia"/>
-        </w:rPr>
-        <w:t>cf.figure</w:t>
-      </w:r>
-      <w:proofErr w:type="gramEnd"/>
-      <w:r>
-        <w:rPr>
-          <w:rFonts w:eastAsiaTheme="minorEastAsia"/>
-        </w:rPr>
-        <w:t xml:space="preserve"> ci-dess</w:t>
+        <w:t xml:space="preserve"> (cf.figure ci-dess</w:t>
       </w:r>
       <w:r>
         <w:rPr>
@@ -2121,21 +2498,7 @@
         <w:rPr>
           <w:rFonts w:eastAsiaTheme="minorEastAsia"/>
         </w:rPr>
-        <w:t xml:space="preserve"> Dans cette sit</w:t>
-      </w:r>
-      <w:proofErr w:type="spellStart"/>
-      <w:r>
-        <w:rPr>
-          <w:rFonts w:eastAsiaTheme="minorEastAsia"/>
-        </w:rPr>
-        <w:t>uation</w:t>
-      </w:r>
-      <w:proofErr w:type="spellEnd"/>
-      <w:r>
-        <w:rPr>
-          <w:rFonts w:eastAsiaTheme="minorEastAsia"/>
-        </w:rPr>
-        <w:t>, l</w:t>
+        <w:t xml:space="preserve"> Dans cette situation, l</w:t>
       </w:r>
       <w:r>
         <w:rPr>
@@ -2207,7 +2570,37 @@
         <w:rPr>
           <w:rFonts w:eastAsiaTheme="minorEastAsia"/>
         </w:rPr>
-        <w:t xml:space="preserve"> ce qui nous semble plus intuitif. Comment peut-on avoir des trajectoires symétriques, alors que le champ </w:t>
+        <w:t xml:space="preserve"> ce qui nous semble plus intuitif</w:t>
+      </w:r>
+      <w:r>
+        <w:rPr>
+          <w:rFonts w:eastAsiaTheme="minorEastAsia"/>
+        </w:rPr>
+        <w:t xml:space="preserve"> (Cela est normal car le </w:t>
+      </w:r>
+      <w:r>
+        <w:rPr>
+          <w:rFonts w:eastAsiaTheme="minorEastAsia"/>
+        </w:rPr>
+        <w:t xml:space="preserve">vecteur vitesse est un vrai vecteur donc lui doit respecter </w:t>
+      </w:r>
+      <w:r>
+        <w:rPr>
+          <w:rFonts w:eastAsiaTheme="minorEastAsia"/>
+        </w:rPr>
+        <w:t>la symétrie spatiale !</w:t>
+      </w:r>
+      <w:r>
+        <w:rPr>
+          <w:rFonts w:eastAsiaTheme="minorEastAsia"/>
+        </w:rPr>
+        <w:t>)</w:t>
+      </w:r>
+      <w:r>
+        <w:rPr>
+          <w:rFonts w:eastAsiaTheme="minorEastAsia"/>
+        </w:rPr>
+        <w:t xml:space="preserve">. Comment peut-on avoir des trajectoires symétriques, alors que le champ </w:t>
       </w:r>
       <m:oMath>
         <m:acc>
@@ -2234,21 +2627,14 @@
         <w:rPr>
           <w:rFonts w:eastAsiaTheme="minorEastAsia"/>
         </w:rPr>
-        <w:t xml:space="preserve"> à l’origine de la force de lorentz est antisymétrique. C’est parce que la force de lorentz est le produit vectoriel d’un vecteur par le pseudo vect</w:t>
-      </w:r>
-      <w:proofErr w:type="spellStart"/>
-      <w:r>
-        <w:rPr>
-          <w:rFonts w:eastAsiaTheme="minorEastAsia"/>
-        </w:rPr>
-        <w:t>eur</w:t>
-      </w:r>
-      <w:proofErr w:type="spellEnd"/>
-      <w:r>
-        <w:rPr>
-          <w:rFonts w:eastAsiaTheme="minorEastAsia"/>
-        </w:rPr>
-        <w:t xml:space="preserve"> </w:t>
+        <w:t xml:space="preserve"> à l’origine de la force de lorentz est antisymétrique. C’est parce que </w:t>
+      </w:r>
+      <w:r>
+        <w:rPr>
+          <w:rFonts w:eastAsiaTheme="minorEastAsia"/>
+        </w:rPr>
+        <w:lastRenderedPageBreak/>
+        <w:t xml:space="preserve">la force de lorentz est le produit vectoriel d’un vecteur par le pseudo vecteur </w:t>
       </w:r>
       <m:oMath>
         <m:r>
@@ -2315,7 +2701,6 @@
         <w:t xml:space="preserve"> permettent de déduire des propriétés importantes des phénomènes physiques. </w:t>
       </w:r>
       <w:r>
-        <w:lastRenderedPageBreak/>
         <w:t xml:space="preserve">Exemple : Une particule chargée se déplace dans un champ électrique </w:t>
       </w:r>
       <m:oMath>
@@ -2577,14 +2962,12 @@
         </w:rPr>
         <w:t xml:space="preserve"> </w:t>
       </w:r>
-      <w:proofErr w:type="spellStart"/>
       <w:r>
         <w:rPr>
           <w:rFonts w:eastAsiaTheme="minorEastAsia"/>
         </w:rPr>
         <w:t>pseudovecteur</w:t>
       </w:r>
-      <w:proofErr w:type="spellEnd"/>
       <w:r>
         <w:rPr>
           <w:rFonts w:eastAsiaTheme="minorEastAsia"/>
@@ -2677,7 +3060,33 @@
         <w:rPr>
           <w:rFonts w:eastAsiaTheme="minorEastAsia"/>
         </w:rPr>
-        <w:t xml:space="preserve">. Par conséquent, la trajectoire de la particule est contenue dans ce plan. </w:t>
+        <w:t>.</w:t>
+      </w:r>
+      <w:r>
+        <w:rPr>
+          <w:rFonts w:eastAsiaTheme="minorEastAsia"/>
+        </w:rPr>
+        <w:t xml:space="preserve"> Donc le vecteur vitesse reste dans le plan de symétrie</w:t>
+      </w:r>
+      <w:r>
+        <w:rPr>
+          <w:rFonts w:eastAsiaTheme="minorEastAsia"/>
+        </w:rPr>
+        <w:t xml:space="preserve"> car il s’agit d’un vrai vecteur</w:t>
+      </w:r>
+      <w:bookmarkStart w:id="0" w:name="_GoBack"/>
+      <w:bookmarkEnd w:id="0"/>
+      <w:r>
+        <w:rPr>
+          <w:rFonts w:eastAsiaTheme="minorEastAsia"/>
+        </w:rPr>
+        <w:t>.</w:t>
+      </w:r>
+      <w:r>
+        <w:rPr>
+          <w:rFonts w:eastAsiaTheme="minorEastAsia"/>
+        </w:rPr>
+        <w:t xml:space="preserve"> Par conséquent, la trajectoire de la particule est contenue dans ce plan. </w:t>
       </w:r>
     </w:p>
     <w:p>
@@ -2709,7 +3118,7 @@
                     <pic:cNvPicPr/>
                   </pic:nvPicPr>
                   <pic:blipFill>
-                    <a:blip r:embed="rId12"/>
+                    <a:blip r:embed="rId11"/>
                     <a:stretch>
                       <a:fillRect/>
                     </a:stretch>
@@ -2752,15 +3161,7 @@
         <w:t xml:space="preserve"> : Jusqu’ici, nous avons exploré les relations entre symétrie des causes et des conséquences. </w:t>
       </w:r>
       <w:r>
-        <w:t>Nous avons aussi légèrement abordé la notion de symétrie des lois de la physique à travers l’expérience de la réflexion de la bobine. Dans la partie suivante, nous allons nous focaliser sur les symétries des lois de la physique (</w:t>
-      </w:r>
-      <w:proofErr w:type="spellStart"/>
-      <w:r>
-        <w:t>ie</w:t>
-      </w:r>
-      <w:proofErr w:type="spellEnd"/>
-      <w:r>
-        <w:t xml:space="preserve"> symétrie de l’action ou du lagrangien) et des conséquences importantes sur les lois de conservations. </w:t>
+        <w:t xml:space="preserve">Nous avons aussi légèrement abordé la notion de symétrie des lois de la physique à travers l’expérience de la réflexion de la bobine. Dans la partie suivante, nous allons nous focaliser sur les symétries des lois de la physique (ie symétrie de l’action ou du lagrangien) et des conséquences importantes sur les lois de conservations. </w:t>
       </w:r>
     </w:p>
     <w:p>
@@ -2786,34 +3187,18 @@
         </w:numPr>
       </w:pPr>
       <w:r>
-        <w:t xml:space="preserve">Théorème de </w:t>
-      </w:r>
-      <w:proofErr w:type="spellStart"/>
-      <w:r>
-        <w:t>N</w:t>
+        <w:t>Théorème de N</w:t>
       </w:r>
       <w:r>
         <w:t>œ</w:t>
       </w:r>
       <w:r>
-        <w:t>ther</w:t>
-      </w:r>
-      <w:proofErr w:type="spellEnd"/>
-      <w:r>
-        <w:t xml:space="preserve"> </w:t>
+        <w:t xml:space="preserve">ther </w:t>
       </w:r>
     </w:p>
     <w:p>
       <w:r>
-        <w:t xml:space="preserve">Emmy Noether (1882-1935) : Mathématicienne allemande spécialiste d’algèbre et de physique théorique. Le Théorème de </w:t>
-      </w:r>
-      <w:proofErr w:type="spellStart"/>
-      <w:r>
-        <w:t>Nœther</w:t>
-      </w:r>
-      <w:proofErr w:type="spellEnd"/>
-      <w:r>
-        <w:t xml:space="preserve"> fut qualifié par Albert Einstein de « monument de la pensée mathématique ». </w:t>
+        <w:t xml:space="preserve">Emmy Noether (1882-1935) : Mathématicienne allemande spécialiste d’algèbre et de physique théorique. Le Théorème de Nœther fut qualifié par Albert Einstein de « monument de la pensée mathématique ». </w:t>
       </w:r>
       <w:r>
         <w:rPr>
@@ -2940,15 +3325,7 @@
         <w:t xml:space="preserve"> à partir d’exemple</w:t>
       </w:r>
       <w:r>
-        <w:t>s (</w:t>
-      </w:r>
-      <w:proofErr w:type="spellStart"/>
-      <w:r>
-        <w:t>cf</w:t>
-      </w:r>
-      <w:proofErr w:type="spellEnd"/>
-      <w:r>
-        <w:t xml:space="preserve"> slides)</w:t>
+        <w:t>s (cf slides)</w:t>
       </w:r>
       <w:r>
         <w:t xml:space="preserve"> : </w:t>
@@ -3089,6 +3466,7 @@
         <w:rPr>
           <w:lang w:val="en-US"/>
         </w:rPr>
+        <w:lastRenderedPageBreak/>
         <w:t xml:space="preserve">Rotation : </w:t>
       </w:r>
       <w:r>
@@ -3682,21 +4060,7 @@
         <w:rPr>
           <w:rFonts w:eastAsiaTheme="minorEastAsia"/>
         </w:rPr>
-        <w:t>il n’y a pas de transformation (</w:t>
-      </w:r>
-      <w:proofErr w:type="spellStart"/>
-      <w:r>
-        <w:rPr>
-          <w:rFonts w:eastAsiaTheme="minorEastAsia"/>
-        </w:rPr>
-        <w:t>ie</w:t>
-      </w:r>
-      <w:proofErr w:type="spellEnd"/>
-      <w:r>
-        <w:rPr>
-          <w:rFonts w:eastAsiaTheme="minorEastAsia"/>
-        </w:rPr>
-        <w:t xml:space="preserve"> c’est l’identité)</w:t>
+        <w:t>il n’y a pas de transformation (ie c’est l’identité)</w:t>
       </w:r>
       <w:r>
         <w:rPr>
@@ -3716,21 +4080,7 @@
         <w:rPr>
           <w:rFonts w:eastAsiaTheme="minorEastAsia"/>
         </w:rPr>
-        <w:t xml:space="preserve"> grandi, plus la transformation est</w:t>
-      </w:r>
-      <w:proofErr w:type="gramStart"/>
-      <w:r>
-        <w:rPr>
-          <w:rFonts w:eastAsiaTheme="minorEastAsia"/>
-        </w:rPr>
-        <w:t xml:space="preserve"> «importante</w:t>
-      </w:r>
-      <w:proofErr w:type="gramEnd"/>
-      <w:r>
-        <w:rPr>
-          <w:rFonts w:eastAsiaTheme="minorEastAsia"/>
-        </w:rPr>
-        <w:t>» (angle de rotation grand, vecteur translation grand).</w:t>
+        <w:t xml:space="preserve"> grandi, plus la transformation est «importante» (angle de rotation grand, vecteur translation grand).</w:t>
       </w:r>
     </w:p>
     <w:p>
@@ -3748,22 +4098,13 @@
     </w:p>
     <w:p>
       <w:r>
-        <w:lastRenderedPageBreak/>
-        <w:t xml:space="preserve">Ce qui rend le théorème de </w:t>
-      </w:r>
-      <w:proofErr w:type="spellStart"/>
-      <w:r>
-        <w:t>N</w:t>
+        <w:t>Ce qui rend le théorème de N</w:t>
       </w:r>
       <w:r>
         <w:t>œ</w:t>
       </w:r>
       <w:r>
-        <w:t>ther</w:t>
-      </w:r>
-      <w:proofErr w:type="spellEnd"/>
-      <w:r>
-        <w:t xml:space="preserve"> puissant c’est la capacité à trouver la grandeur conservée à partir de la connaissance de la symétrie.</w:t>
+        <w:t>ther puissant c’est la capacité à trouver la grandeur conservée à partir de la connaissance de la symétrie.</w:t>
       </w:r>
     </w:p>
     <w:p>
@@ -4198,6 +4539,12 @@
         <w:rPr>
           <w:rFonts w:eastAsiaTheme="minorEastAsia"/>
         </w:rPr>
+        <w:t>,</w:t>
+      </w:r>
+      <w:r>
+        <w:rPr>
+          <w:rFonts w:eastAsiaTheme="minorEastAsia"/>
+        </w:rPr>
         <w:t xml:space="preserve"> à reconnaître un terme de dérivée d’un produit</w:t>
       </w:r>
       <w:r>
@@ -4267,15 +4614,7 @@
         <w:t>/Démo</w:t>
       </w:r>
       <w:r>
-        <w:t> : Une particule libre (</w:t>
-      </w:r>
-      <w:proofErr w:type="spellStart"/>
-      <w:r>
-        <w:t>ie</w:t>
-      </w:r>
-      <w:proofErr w:type="spellEnd"/>
-      <w:r>
-        <w:t xml:space="preserve"> n’étant soumise à aucun champ extérieur)</w:t>
+        <w:t> : Une particule libre (ie n’étant soumise à aucun champ extérieur)</w:t>
       </w:r>
       <w:r>
         <w:t>.</w:t>
@@ -4401,21 +4740,7 @@
         <w:rPr>
           <w:rFonts w:eastAsiaTheme="minorEastAsia"/>
         </w:rPr>
-        <w:t xml:space="preserve"> D’après le théorème de </w:t>
-      </w:r>
-      <w:proofErr w:type="spellStart"/>
-      <w:r>
-        <w:rPr>
-          <w:rFonts w:eastAsiaTheme="minorEastAsia"/>
-        </w:rPr>
-        <w:t>Nœther</w:t>
-      </w:r>
-      <w:proofErr w:type="spellEnd"/>
-      <w:r>
-        <w:rPr>
-          <w:rFonts w:eastAsiaTheme="minorEastAsia"/>
-        </w:rPr>
-        <w:t xml:space="preserve">,  </w:t>
+        <w:t xml:space="preserve"> D’après le théorème de Nœther,  </w:t>
       </w:r>
       <m:oMath>
         <m:acc>
@@ -4527,23 +4852,7 @@
           <w:b/>
           <w:bCs/>
         </w:rPr>
-        <w:t>[</w:t>
-      </w:r>
-      <w:proofErr w:type="spellStart"/>
-      <w:r>
-        <w:rPr>
-          <w:b/>
-          <w:bCs/>
-        </w:rPr>
-        <w:t>Dandoloff</w:t>
-      </w:r>
-      <w:proofErr w:type="spellEnd"/>
-      <w:r>
-        <w:rPr>
-          <w:b/>
-          <w:bCs/>
-        </w:rPr>
-        <w:t>]</w:t>
+        <w:t>[Dandoloff]</w:t>
       </w:r>
     </w:p>
     <w:p>
@@ -4797,19 +5106,17 @@
         </w:rPr>
         <w:t xml:space="preserve"> mais directement l’équation d’Euler-</w:t>
       </w:r>
-      <w:proofErr w:type="spellStart"/>
-      <w:r>
-        <w:rPr>
-          <w:rFonts w:eastAsiaTheme="minorEastAsia"/>
-        </w:rPr>
-        <w:t>lagrange</w:t>
-      </w:r>
-      <w:proofErr w:type="spellEnd"/>
-      <w:r>
-        <w:rPr>
-          <w:rFonts w:eastAsiaTheme="minorEastAsia"/>
-        </w:rPr>
-        <w:t> :</w:t>
+      <w:r>
+        <w:rPr>
+          <w:rFonts w:eastAsiaTheme="minorEastAsia"/>
+        </w:rPr>
+        <w:t>L</w:t>
+      </w:r>
+      <w:r>
+        <w:rPr>
+          <w:rFonts w:eastAsiaTheme="minorEastAsia"/>
+        </w:rPr>
+        <w:t>agrange :</w:t>
       </w:r>
       <m:oMath>
         <m:f>
@@ -5010,21 +5317,7 @@
         <w:rPr>
           <w:rFonts w:eastAsiaTheme="minorEastAsia"/>
         </w:rPr>
-        <w:t xml:space="preserve"> est cons</w:t>
-      </w:r>
-      <w:proofErr w:type="spellStart"/>
-      <w:r>
-        <w:rPr>
-          <w:rFonts w:eastAsiaTheme="minorEastAsia"/>
-        </w:rPr>
-        <w:t>ervée</w:t>
-      </w:r>
-      <w:proofErr w:type="spellEnd"/>
-      <w:r>
-        <w:rPr>
-          <w:rFonts w:eastAsiaTheme="minorEastAsia"/>
-        </w:rPr>
-        <w:t>. On reconnait l’expression du moment angulaire dans la direction z.</w:t>
+        <w:t xml:space="preserve"> est conservée. On reconnait l’expression du moment angulaire dans la direction z.</w:t>
       </w:r>
     </w:p>
     <w:p>
@@ -5484,11 +5777,7 @@
         <w:t xml:space="preserve"> pour retrouver les mêmes résultats. </w:t>
       </w:r>
       <w:r>
-        <w:t xml:space="preserve">Considérons à présent des exemples qui semblent contradictoires : des </w:t>
-      </w:r>
-      <w:r>
-        <w:lastRenderedPageBreak/>
-        <w:t xml:space="preserve">situations dans lesquelles </w:t>
+        <w:t xml:space="preserve">Considérons à présent des exemples qui semblent contradictoires : des situations dans lesquelles </w:t>
       </w:r>
       <w:r>
         <w:t>l</w:t>
@@ -5573,7 +5862,7 @@
                     <pic:cNvPicPr/>
                   </pic:nvPicPr>
                   <pic:blipFill>
-                    <a:blip r:embed="rId13"/>
+                    <a:blip r:embed="rId12"/>
                     <a:stretch>
                       <a:fillRect/>
                     </a:stretch>
@@ -5606,11 +5895,9 @@
         </w:rPr>
         <w:t xml:space="preserve">Observation : </w:t>
       </w:r>
-      <w:proofErr w:type="spellStart"/>
       <w:r>
         <w:t>Au dessus</w:t>
       </w:r>
-      <w:proofErr w:type="spellEnd"/>
       <w:r>
         <w:t>,</w:t>
       </w:r>
@@ -5681,8 +5968,6 @@
         </w:rPr>
         <w:t xml:space="preserve"> pour le fer), l’aimantation</w:t>
       </w:r>
-      <w:bookmarkStart w:id="0" w:name="_GoBack"/>
-      <w:bookmarkEnd w:id="0"/>
       <w:r>
         <w:rPr>
           <w:rFonts w:eastAsiaTheme="minorEastAsia"/>
@@ -5713,21 +5998,7 @@
         <w:rPr>
           <w:rFonts w:eastAsiaTheme="minorEastAsia"/>
         </w:rPr>
-        <w:t xml:space="preserve">nulle (on ne considère qu’un seul domaine de Weiss). En revanche, </w:t>
-      </w:r>
-      <w:proofErr w:type="spellStart"/>
-      <w:r>
-        <w:rPr>
-          <w:rFonts w:eastAsiaTheme="minorEastAsia"/>
-        </w:rPr>
-        <w:t>au dessous</w:t>
-      </w:r>
-      <w:proofErr w:type="spellEnd"/>
-      <w:r>
-        <w:rPr>
-          <w:rFonts w:eastAsiaTheme="minorEastAsia"/>
-        </w:rPr>
-        <w:t xml:space="preserve"> on observe l’apparition d’une aimantation non nulle orientée suivant une direction aléatoire. </w:t>
+        <w:t xml:space="preserve">nulle (on ne considère qu’un seul domaine de Weiss). En revanche, au dessous on observe l’apparition d’une aimantation non nulle orientée suivant une direction aléatoire. </w:t>
       </w:r>
     </w:p>
     <w:p>
@@ -6243,6 +6514,7 @@
           <w:b/>
           <w:bCs/>
         </w:rPr>
+        <w:lastRenderedPageBreak/>
         <w:t>Energie libre en fonction de la température</w:t>
       </w:r>
       <w:r>
@@ -6258,13 +6530,8 @@
       <w:r>
         <w:t>&gt;</w:t>
       </w:r>
-      <w:proofErr w:type="spellStart"/>
-      <w:r>
-        <w:t>ferro</w:t>
-      </w:r>
-      <w:proofErr w:type="spellEnd"/>
-      <w:r>
-        <w:t>, on remarque que le minimum pour M=0 devient un équilibre instable</w:t>
+      <w:r>
+        <w:t>ferro, on remarque que le minimum pour M=0 devient un équilibre instable</w:t>
       </w:r>
       <w:r>
         <w:t>. De plus, deux minim</w:t>
@@ -6281,9 +6548,8 @@
         <w:rPr>
           <w:noProof/>
         </w:rPr>
-        <w:lastRenderedPageBreak/>
         <w:drawing>
-          <wp:anchor distT="0" distB="0" distL="114300" distR="114300" simplePos="0" relativeHeight="251661312" behindDoc="0" locked="0" layoutInCell="1" allowOverlap="1" wp14:anchorId="61B806D2" wp14:editId="38FC58FF">
+          <wp:anchor distT="0" distB="0" distL="114300" distR="114300" simplePos="0" relativeHeight="251661312" behindDoc="0" locked="0" layoutInCell="1" allowOverlap="1" wp14:anchorId="61B806D2" wp14:editId="54214329">
             <wp:simplePos x="0" y="0"/>
             <wp:positionH relativeFrom="margin">
               <wp:align>center</wp:align>
@@ -6306,7 +6572,7 @@
                     <pic:cNvPicPr/>
                   </pic:nvPicPr>
                   <pic:blipFill>
-                    <a:blip r:embed="rId14"/>
+                    <a:blip r:embed="rId13"/>
                     <a:stretch>
                       <a:fillRect/>
                     </a:stretch>
@@ -6429,6 +6695,9 @@
           <w:numId w:val="0"/>
         </w:numPr>
         <w:ind w:left="1068" w:firstLine="348"/>
+        <w:rPr>
+          <w:rStyle w:val="e24kjd"/>
+        </w:rPr>
       </w:pPr>
       <w:r>
         <w:rPr>
@@ -6475,6 +6744,518 @@
         </w:rPr>
         <w:t xml:space="preserve"> de la physique des particules.</w:t>
       </w:r>
+    </w:p>
+    <w:p>
+      <w:pPr>
+        <w:numPr>
+          <w:ilvl w:val="0"/>
+          <w:numId w:val="0"/>
+        </w:numPr>
+        <w:ind w:left="1068" w:firstLine="348"/>
+      </w:pPr>
+    </w:p>
+    <w:p>
+      <w:pPr>
+        <w:numPr>
+          <w:ilvl w:val="0"/>
+          <w:numId w:val="0"/>
+        </w:numPr>
+        <w:ind w:left="1068" w:firstLine="348"/>
+      </w:pPr>
+    </w:p>
+    <w:p>
+      <w:pPr>
+        <w:numPr>
+          <w:ilvl w:val="0"/>
+          <w:numId w:val="0"/>
+        </w:numPr>
+        <w:ind w:left="1068" w:hanging="360"/>
+      </w:pPr>
+      <w:r>
+        <w:rPr>
+          <w:b/>
+          <w:bCs/>
+        </w:rPr>
+        <w:t>Question</w:t>
+      </w:r>
+      <w:r>
+        <w:rPr>
+          <w:b/>
+          <w:bCs/>
+        </w:rPr>
+        <w:t>s</w:t>
+      </w:r>
+      <w:r>
+        <w:rPr>
+          <w:b/>
+          <w:bCs/>
+        </w:rPr>
+        <w:t xml:space="preserve"> de Manoël Manghi</w:t>
+      </w:r>
+      <w:r>
+        <w:t xml:space="preserve"> : </w:t>
+      </w:r>
+    </w:p>
+    <w:p>
+      <w:r>
+        <w:t xml:space="preserve">En combien de temps on peut passer d’un puits à l’autre dans la transition para-ferro : </w:t>
+      </w:r>
+      <w:r>
+        <w:t>relier la barrière d’énergie à la vitesse : loi d’</w:t>
+      </w:r>
+      <w:r>
+        <w:t>Arrhenius</w:t>
+      </w:r>
+      <w:r>
+        <w:t xml:space="preserve"> : </w:t>
+      </w:r>
+      <m:oMath>
+        <m:r>
+          <w:rPr>
+            <w:rFonts w:ascii="Cambria Math" w:hAnsi="Cambria Math"/>
+          </w:rPr>
+          <m:t>k=</m:t>
+        </m:r>
+        <m:r>
+          <m:rPr>
+            <m:sty m:val="p"/>
+          </m:rPr>
+          <w:rPr>
+            <w:rFonts w:ascii="Cambria Math" w:hAnsi="Cambria Math"/>
+          </w:rPr>
+          <m:t>exp⁡</m:t>
+        </m:r>
+        <m:r>
+          <w:rPr>
+            <w:rFonts w:ascii="Cambria Math" w:hAnsi="Cambria Math"/>
+          </w:rPr>
+          <m:t>(-</m:t>
+        </m:r>
+        <m:f>
+          <m:fPr>
+            <m:ctrlPr>
+              <w:rPr>
+                <w:rFonts w:ascii="Cambria Math" w:hAnsi="Cambria Math"/>
+                <w:i/>
+              </w:rPr>
+            </m:ctrlPr>
+          </m:fPr>
+          <m:num>
+            <m:sSub>
+              <m:sSubPr>
+                <m:ctrlPr>
+                  <w:rPr>
+                    <w:rFonts w:ascii="Cambria Math" w:hAnsi="Cambria Math"/>
+                    <w:i/>
+                  </w:rPr>
+                </m:ctrlPr>
+              </m:sSubPr>
+              <m:e>
+                <m:r>
+                  <w:rPr>
+                    <w:rFonts w:ascii="Cambria Math" w:hAnsi="Cambria Math"/>
+                  </w:rPr>
+                  <m:t>E</m:t>
+                </m:r>
+              </m:e>
+              <m:sub>
+                <m:r>
+                  <w:rPr>
+                    <w:rFonts w:ascii="Cambria Math" w:hAnsi="Cambria Math"/>
+                  </w:rPr>
+                  <m:t>A</m:t>
+                </m:r>
+              </m:sub>
+            </m:sSub>
+          </m:num>
+          <m:den>
+            <m:r>
+              <w:rPr>
+                <w:rFonts w:ascii="Cambria Math" w:hAnsi="Cambria Math"/>
+              </w:rPr>
+              <m:t>kT</m:t>
+            </m:r>
+          </m:den>
+        </m:f>
+        <m:r>
+          <w:rPr>
+            <w:rFonts w:ascii="Cambria Math" w:hAnsi="Cambria Math"/>
+          </w:rPr>
+          <m:t>)</m:t>
+        </m:r>
+      </m:oMath>
+      <w:r>
+        <w:rPr>
+          <w:rFonts w:eastAsiaTheme="minorEastAsia"/>
+        </w:rPr>
+        <w:t>.</w:t>
+      </w:r>
+    </w:p>
+    <w:p>
+      <w:r>
+        <w:rPr>
+          <w:rFonts w:eastAsiaTheme="minorEastAsia"/>
+        </w:rPr>
+        <w:t xml:space="preserve">La transformation de </w:t>
+      </w:r>
+      <w:r>
+        <w:rPr>
+          <w:rFonts w:eastAsiaTheme="minorEastAsia"/>
+        </w:rPr>
+        <w:t>L</w:t>
+      </w:r>
+      <w:r>
+        <w:rPr>
+          <w:rFonts w:eastAsiaTheme="minorEastAsia"/>
+        </w:rPr>
+        <w:t xml:space="preserve">orentz (invariance de </w:t>
+      </w:r>
+      <w:r>
+        <w:rPr>
+          <w:rFonts w:eastAsiaTheme="minorEastAsia"/>
+        </w:rPr>
+        <w:t>L</w:t>
+      </w:r>
+      <w:r>
+        <w:rPr>
+          <w:rFonts w:eastAsiaTheme="minorEastAsia"/>
+        </w:rPr>
+        <w:t xml:space="preserve">orentz) implique </w:t>
+      </w:r>
+      <w:r>
+        <w:rPr>
+          <w:rFonts w:eastAsiaTheme="minorEastAsia"/>
+        </w:rPr>
+        <w:t xml:space="preserve">la conservation </w:t>
+      </w:r>
+      <w:r>
+        <w:rPr>
+          <w:rFonts w:eastAsiaTheme="minorEastAsia"/>
+        </w:rPr>
+        <w:t xml:space="preserve">de </w:t>
+      </w:r>
+      <m:oMath>
+        <m:r>
+          <w:rPr>
+            <w:rFonts w:ascii="Cambria Math" w:eastAsiaTheme="minorEastAsia" w:hAnsi="Cambria Math"/>
+          </w:rPr>
+          <m:t>d</m:t>
+        </m:r>
+        <m:sSup>
+          <m:sSupPr>
+            <m:ctrlPr>
+              <w:rPr>
+                <w:rFonts w:ascii="Cambria Math" w:eastAsiaTheme="minorEastAsia" w:hAnsi="Cambria Math"/>
+                <w:i/>
+              </w:rPr>
+            </m:ctrlPr>
+          </m:sSupPr>
+          <m:e>
+            <m:r>
+              <w:rPr>
+                <w:rFonts w:ascii="Cambria Math" w:eastAsiaTheme="minorEastAsia" w:hAnsi="Cambria Math"/>
+              </w:rPr>
+              <m:t>s</m:t>
+            </m:r>
+          </m:e>
+          <m:sup>
+            <m:r>
+              <w:rPr>
+                <w:rFonts w:ascii="Cambria Math" w:eastAsiaTheme="minorEastAsia" w:hAnsi="Cambria Math"/>
+              </w:rPr>
+              <m:t>2</m:t>
+            </m:r>
+          </m:sup>
+        </m:sSup>
+      </m:oMath>
+      <w:r>
+        <w:rPr>
+          <w:rFonts w:eastAsiaTheme="minorEastAsia"/>
+        </w:rPr>
+        <w:t xml:space="preserve"> (</w:t>
+      </w:r>
+      <w:r>
+        <w:rPr>
+          <w:rFonts w:eastAsiaTheme="minorEastAsia"/>
+        </w:rPr>
+        <w:t>T</w:t>
+      </w:r>
+      <w:r>
+        <w:rPr>
+          <w:rFonts w:eastAsiaTheme="minorEastAsia"/>
+        </w:rPr>
+        <w:t>héorème de Nœther)</w:t>
+      </w:r>
+      <w:r>
+        <w:rPr>
+          <w:rFonts w:eastAsiaTheme="minorEastAsia"/>
+        </w:rPr>
+        <w:t>.</w:t>
+      </w:r>
+    </w:p>
+    <w:p>
+      <w:r>
+        <w:rPr>
+          <w:rFonts w:eastAsiaTheme="minorEastAsia"/>
+        </w:rPr>
+        <w:lastRenderedPageBreak/>
+        <w:t xml:space="preserve">Un pseudo-vecteur est défini par rapport au produit scalaire entre deux vrais vecteurs. Si on fait le produit scalaire entre un vrai et un pseudo-vecteur, on obtient un vrai vecteur. La force de lorentz </w:t>
+      </w:r>
+      <m:oMath>
+        <m:acc>
+          <m:accPr>
+            <m:chr m:val="⃗"/>
+            <m:ctrlPr>
+              <w:rPr>
+                <w:rFonts w:ascii="Cambria Math" w:eastAsiaTheme="minorEastAsia" w:hAnsi="Cambria Math"/>
+                <w:i/>
+              </w:rPr>
+            </m:ctrlPr>
+          </m:accPr>
+          <m:e>
+            <m:r>
+              <w:rPr>
+                <w:rFonts w:ascii="Cambria Math" w:eastAsiaTheme="minorEastAsia" w:hAnsi="Cambria Math"/>
+              </w:rPr>
+              <m:t>F</m:t>
+            </m:r>
+          </m:e>
+        </m:acc>
+        <m:r>
+          <w:rPr>
+            <w:rFonts w:ascii="Cambria Math" w:eastAsiaTheme="minorEastAsia" w:hAnsi="Cambria Math"/>
+          </w:rPr>
+          <m:t>=q</m:t>
+        </m:r>
+        <m:acc>
+          <m:accPr>
+            <m:chr m:val="⃗"/>
+            <m:ctrlPr>
+              <w:rPr>
+                <w:rFonts w:ascii="Cambria Math" w:eastAsiaTheme="minorEastAsia" w:hAnsi="Cambria Math"/>
+                <w:i/>
+              </w:rPr>
+            </m:ctrlPr>
+          </m:accPr>
+          <m:e>
+            <m:r>
+              <w:rPr>
+                <w:rFonts w:ascii="Cambria Math" w:eastAsiaTheme="minorEastAsia" w:hAnsi="Cambria Math"/>
+              </w:rPr>
+              <m:t>v</m:t>
+            </m:r>
+          </m:e>
+        </m:acc>
+        <m:r>
+          <w:rPr>
+            <w:rFonts w:ascii="Cambria Math" w:eastAsiaTheme="minorEastAsia" w:hAnsi="Cambria Math"/>
+          </w:rPr>
+          <m:t>×</m:t>
+        </m:r>
+        <m:acc>
+          <m:accPr>
+            <m:chr m:val="⃗"/>
+            <m:ctrlPr>
+              <w:rPr>
+                <w:rFonts w:ascii="Cambria Math" w:eastAsiaTheme="minorEastAsia" w:hAnsi="Cambria Math"/>
+                <w:i/>
+              </w:rPr>
+            </m:ctrlPr>
+          </m:accPr>
+          <m:e>
+            <m:r>
+              <w:rPr>
+                <w:rFonts w:ascii="Cambria Math" w:eastAsiaTheme="minorEastAsia" w:hAnsi="Cambria Math"/>
+              </w:rPr>
+              <m:t>B</m:t>
+            </m:r>
+          </m:e>
+        </m:acc>
+      </m:oMath>
+      <w:r>
+        <w:rPr>
+          <w:rFonts w:eastAsiaTheme="minorEastAsia"/>
+        </w:rPr>
+        <w:t xml:space="preserve"> </w:t>
+      </w:r>
+      <w:r>
+        <w:rPr>
+          <w:rFonts w:eastAsiaTheme="minorEastAsia"/>
+        </w:rPr>
+        <w:t xml:space="preserve">permet donc de « convertir » le pseudo-vecteur </w:t>
+      </w:r>
+      <m:oMath>
+        <m:acc>
+          <m:accPr>
+            <m:chr m:val="⃗"/>
+            <m:ctrlPr>
+              <w:rPr>
+                <w:rFonts w:ascii="Cambria Math" w:eastAsiaTheme="minorEastAsia" w:hAnsi="Cambria Math"/>
+                <w:i/>
+              </w:rPr>
+            </m:ctrlPr>
+          </m:accPr>
+          <m:e>
+            <m:r>
+              <w:rPr>
+                <w:rFonts w:ascii="Cambria Math" w:eastAsiaTheme="minorEastAsia" w:hAnsi="Cambria Math"/>
+              </w:rPr>
+              <m:t>B</m:t>
+            </m:r>
+          </m:e>
+        </m:acc>
+      </m:oMath>
+      <w:r>
+        <w:rPr>
+          <w:rFonts w:eastAsiaTheme="minorEastAsia"/>
+        </w:rPr>
+        <w:t xml:space="preserve"> en un vrai vecteur, le vecteur force </w:t>
+      </w:r>
+      <m:oMath>
+        <m:acc>
+          <m:accPr>
+            <m:chr m:val="⃗"/>
+            <m:ctrlPr>
+              <w:rPr>
+                <w:rFonts w:ascii="Cambria Math" w:eastAsiaTheme="minorEastAsia" w:hAnsi="Cambria Math"/>
+                <w:i/>
+              </w:rPr>
+            </m:ctrlPr>
+          </m:accPr>
+          <m:e>
+            <m:r>
+              <w:rPr>
+                <w:rFonts w:ascii="Cambria Math" w:eastAsiaTheme="minorEastAsia" w:hAnsi="Cambria Math"/>
+              </w:rPr>
+              <m:t>F</m:t>
+            </m:r>
+          </m:e>
+        </m:acc>
+        <m:r>
+          <w:rPr>
+            <w:rFonts w:ascii="Cambria Math" w:eastAsiaTheme="minorEastAsia" w:hAnsi="Cambria Math"/>
+          </w:rPr>
+          <m:t>.</m:t>
+        </m:r>
+      </m:oMath>
+    </w:p>
+    <w:p>
+      <w:r>
+        <w:rPr>
+          <w:rFonts w:eastAsiaTheme="minorEastAsia"/>
+        </w:rPr>
+        <w:t xml:space="preserve">La molécule de méthane a trois plans de symétrie. </w:t>
+      </w:r>
+      <w:r>
+        <w:rPr>
+          <w:rFonts w:eastAsiaTheme="minorEastAsia"/>
+        </w:rPr>
+        <w:t xml:space="preserve">  </w:t>
+      </w:r>
+    </w:p>
+    <w:p>
+      <w:pPr>
+        <w:numPr>
+          <w:ilvl w:val="0"/>
+          <w:numId w:val="0"/>
+        </w:numPr>
+        <w:ind w:left="1068"/>
+      </w:pPr>
+      <w:r>
+        <w:drawing>
+          <wp:anchor distT="0" distB="0" distL="114300" distR="114300" simplePos="0" relativeHeight="251669504" behindDoc="0" locked="0" layoutInCell="1" allowOverlap="1" wp14:anchorId="5B9187E4" wp14:editId="657040BF">
+            <wp:simplePos x="0" y="0"/>
+            <wp:positionH relativeFrom="column">
+              <wp:posOffset>723900</wp:posOffset>
+            </wp:positionH>
+            <wp:positionV relativeFrom="paragraph">
+              <wp:posOffset>29845</wp:posOffset>
+            </wp:positionV>
+            <wp:extent cx="638203" cy="609600"/>
+            <wp:effectExtent l="0" t="0" r="9525" b="0"/>
+            <wp:wrapSquare wrapText="bothSides"/>
+            <wp:docPr id="6" name="Picture 5">
+              <a:extLst xmlns:a="http://schemas.openxmlformats.org/drawingml/2006/main">
+                <a:ext uri="{FF2B5EF4-FFF2-40B4-BE49-F238E27FC236}">
+                  <a16:creationId xmlns:a16="http://schemas.microsoft.com/office/drawing/2014/main" id="{2169A4C9-528B-40F5-9647-11DBC38DCBB6}"/>
+                </a:ext>
+              </a:extLst>
+            </wp:docPr>
+            <wp:cNvGraphicFramePr>
+              <a:graphicFrameLocks xmlns:a="http://schemas.openxmlformats.org/drawingml/2006/main" noChangeAspect="1"/>
+            </wp:cNvGraphicFramePr>
+            <a:graphic xmlns:a="http://schemas.openxmlformats.org/drawingml/2006/main">
+              <a:graphicData uri="http://schemas.openxmlformats.org/drawingml/2006/picture">
+                <pic:pic xmlns:pic="http://schemas.openxmlformats.org/drawingml/2006/picture">
+                  <pic:nvPicPr>
+                    <pic:cNvPr id="6" name="Picture 5">
+                      <a:extLst>
+                        <a:ext uri="{FF2B5EF4-FFF2-40B4-BE49-F238E27FC236}">
+                          <a16:creationId xmlns:a16="http://schemas.microsoft.com/office/drawing/2014/main" id="{2169A4C9-528B-40F5-9647-11DBC38DCBB6}"/>
+                        </a:ext>
+                      </a:extLst>
+                    </pic:cNvPr>
+                    <pic:cNvPicPr>
+                      <a:picLocks noChangeAspect="1"/>
+                    </pic:cNvPicPr>
+                  </pic:nvPicPr>
+                  <pic:blipFill>
+                    <a:blip r:embed="rId14"/>
+                    <a:stretch>
+                      <a:fillRect/>
+                    </a:stretch>
+                  </pic:blipFill>
+                  <pic:spPr>
+                    <a:xfrm>
+                      <a:off x="0" y="0"/>
+                      <a:ext cx="638203" cy="609600"/>
+                    </a:xfrm>
+                    <a:prstGeom prst="rect">
+                      <a:avLst/>
+                    </a:prstGeom>
+                  </pic:spPr>
+                </pic:pic>
+              </a:graphicData>
+            </a:graphic>
+            <wp14:sizeRelH relativeFrom="margin">
+              <wp14:pctWidth>0</wp14:pctWidth>
+            </wp14:sizeRelH>
+            <wp14:sizeRelV relativeFrom="margin">
+              <wp14:pctHeight>0</wp14:pctHeight>
+            </wp14:sizeRelV>
+          </wp:anchor>
+        </w:drawing>
+      </w:r>
+      <w:r>
+        <w:t>Il suffit de prendre le plan qui pa</w:t>
+      </w:r>
+    </w:p>
+    <w:p>
+      <w:pPr>
+        <w:numPr>
+          <w:ilvl w:val="0"/>
+          <w:numId w:val="0"/>
+        </w:numPr>
+        <w:ind w:left="1068"/>
+      </w:pPr>
+    </w:p>
+    <w:p>
+      <w:pPr>
+        <w:numPr>
+          <w:ilvl w:val="0"/>
+          <w:numId w:val="0"/>
+        </w:numPr>
+        <w:ind w:left="1068"/>
+      </w:pPr>
+    </w:p>
+    <w:p>
+      <w:pPr>
+        <w:numPr>
+          <w:ilvl w:val="0"/>
+          <w:numId w:val="0"/>
+        </w:numPr>
+        <w:ind w:left="1068"/>
+      </w:pPr>
     </w:p>
     <w:sectPr>
       <w:pgSz w:w="11906" w:h="16838"/>
@@ -6540,15 +7321,7 @@
         <w:t>les symétries des effets sont supérieures à celles des causes</w:t>
       </w:r>
       <w:r>
-        <w:t xml:space="preserve"> :  L’exemple le plus simple est donné dans l’article du BUP </w:t>
-      </w:r>
-      <w:proofErr w:type="spellStart"/>
-      <w:r>
-        <w:t>Sivardière</w:t>
-      </w:r>
-      <w:proofErr w:type="spellEnd"/>
-      <w:r>
-        <w:t xml:space="preserve"> (</w:t>
+        <w:t> :  L’exemple le plus simple est donné dans l’article du BUP Sivardière (</w:t>
       </w:r>
       <w:r>
         <w:rPr>
@@ -6598,15 +7371,7 @@
         <w:t>3 axes ternaires</w:t>
       </w:r>
       <w:r>
-        <w:t xml:space="preserve"> </w:t>
-      </w:r>
-      <w:proofErr w:type="gramStart"/>
-      <w:r>
-        <w:t>(?) )</w:t>
-      </w:r>
-      <w:proofErr w:type="gramEnd"/>
-      <w:r>
-        <w:t xml:space="preserve"> font que la polarisabilité à une symétrie sphérique. Donc supérieur</w:t>
+        <w:t xml:space="preserve"> (?) ) font que la polarisabilité à une symétrie sphérique. Donc supérieur</w:t>
       </w:r>
       <w:r>
         <w:t>e</w:t>
@@ -6681,21 +7446,7 @@
         <w:rPr>
           <w:rFonts w:eastAsiaTheme="minorEastAsia"/>
         </w:rPr>
-        <w:t xml:space="preserve">(Prix </w:t>
-      </w:r>
-      <w:proofErr w:type="spellStart"/>
-      <w:r>
-        <w:rPr>
-          <w:rFonts w:eastAsiaTheme="minorEastAsia"/>
-        </w:rPr>
-        <w:t>nobel</w:t>
-      </w:r>
-      <w:proofErr w:type="spellEnd"/>
-      <w:r>
-        <w:rPr>
-          <w:rFonts w:eastAsiaTheme="minorEastAsia"/>
-        </w:rPr>
-        <w:t xml:space="preserve"> en 1957)</w:t>
+        <w:t>(Prix nobel en 1957)</w:t>
       </w:r>
       <w:r>
         <w:rPr>
@@ -6749,31 +7500,7 @@
         <w:footnoteRef/>
       </w:r>
       <w:r>
-        <w:t xml:space="preserve"> Si les forces sont conservatives (</w:t>
-      </w:r>
-      <w:proofErr w:type="spellStart"/>
-      <w:r>
-        <w:t>ie</w:t>
-      </w:r>
-      <w:proofErr w:type="spellEnd"/>
-      <w:r>
-        <w:t xml:space="preserve"> le potentiel ne dépend que de la position), on montre que l’hamiltonien est égal à l’énergie du système en utilisant le théorème </w:t>
-      </w:r>
-      <w:proofErr w:type="spellStart"/>
-      <w:r>
-        <w:t>d’euler</w:t>
-      </w:r>
-      <w:proofErr w:type="spellEnd"/>
-      <w:r>
-        <w:t xml:space="preserve">. Cf p48-49 </w:t>
-      </w:r>
-      <w:proofErr w:type="spellStart"/>
-      <w:r>
-        <w:t>Dandoloff</w:t>
-      </w:r>
-      <w:proofErr w:type="spellEnd"/>
-      <w:r>
-        <w:t xml:space="preserve">) </w:t>
+        <w:t xml:space="preserve"> Si les forces sont conservatives (ie le potentiel ne dépend que de la position), on montre que l’hamiltonien est égal à l’énergie du système en utilisant le théorème d’euler. Cf p48-49 Dandoloff) </w:t>
       </w:r>
     </w:p>
   </w:footnote>
@@ -6819,21 +7546,7 @@
         <w:rPr>
           <w:rFonts w:eastAsiaTheme="minorEastAsia"/>
         </w:rPr>
-        <w:t xml:space="preserve"> nous nous sommes </w:t>
-      </w:r>
-      <w:proofErr w:type="gramStart"/>
-      <w:r>
-        <w:rPr>
-          <w:rFonts w:eastAsiaTheme="minorEastAsia"/>
-        </w:rPr>
-        <w:t>placé</w:t>
-      </w:r>
-      <w:proofErr w:type="gramEnd"/>
-      <w:r>
-        <w:rPr>
-          <w:rFonts w:eastAsiaTheme="minorEastAsia"/>
-        </w:rPr>
-        <w:t xml:space="preserve"> dans la situation où nous imposions un champ </w:t>
+        <w:t xml:space="preserve"> nous nous sommes placé dans la situation où nous imposions un champ </w:t>
       </w:r>
       <m:oMath>
         <m:sSub>
@@ -7062,21 +7775,7 @@
         <w:rPr>
           <w:rFonts w:eastAsiaTheme="minorEastAsia"/>
         </w:rPr>
-        <w:t xml:space="preserve">. En revanche dans le cas de la brisure de symétrie. On considère une substance paramagnétique dont on baisse la température pour réaliser la transition </w:t>
-      </w:r>
-      <w:proofErr w:type="spellStart"/>
-      <w:r>
-        <w:rPr>
-          <w:rFonts w:eastAsiaTheme="minorEastAsia"/>
-        </w:rPr>
-        <w:t>ferro</w:t>
-      </w:r>
-      <w:proofErr w:type="spellEnd"/>
-      <w:r>
-        <w:rPr>
-          <w:rFonts w:eastAsiaTheme="minorEastAsia"/>
-        </w:rPr>
-        <w:t xml:space="preserve">-para. Il n’y a pas de champ B. Donc l’orientation de M est théoriquement aléatoire. Une analogie peut être fait avec le stylo que l’on lâche après l’avoir positionné verticalement. Il tombe dans une direction aléatoire.   </w:t>
+        <w:t xml:space="preserve">. En revanche dans le cas de la brisure de symétrie. On considère une substance paramagnétique dont on baisse la température pour réaliser la transition ferro-para. Il n’y a pas de champ B. Donc l’orientation de M est théoriquement aléatoire. Une analogie peut être fait avec le stylo que l’on lâche après l’avoir positionné verticalement. Il tombe dans une direction aléatoire.   </w:t>
       </w:r>
     </w:p>
   </w:footnote>
@@ -9220,7 +9919,6 @@
   <w:style w:type="character" w:default="1" w:styleId="DefaultParagraphFont">
     <w:name w:val="Default Paragraph Font"/>
     <w:uiPriority w:val="1"/>
-    <w:semiHidden/>
     <w:unhideWhenUsed/>
   </w:style>
   <w:style w:type="table" w:default="1" w:styleId="TableNormal">
@@ -9832,7 +10530,7 @@
 </file>
 
 <file path=customXml/itemProps1.xml><?xml version="1.0" encoding="utf-8"?>
-<ds:datastoreItem xmlns:ds="http://schemas.openxmlformats.org/officeDocument/2006/customXml" ds:itemID="{205604BC-8A3F-4904-A0F6-7069C14AA28C}">
+<ds:datastoreItem xmlns:ds="http://schemas.openxmlformats.org/officeDocument/2006/customXml" ds:itemID="{ECA05D02-977A-4430-80A6-D8212EBD9145}">
   <ds:schemaRefs>
     <ds:schemaRef ds:uri="http://schemas.openxmlformats.org/officeDocument/2006/bibliography"/>
   </ds:schemaRefs>

</xml_diff>